<commit_message>
docs use case diagram paged 1 fin
</commit_message>
<xml_diff>
--- a/docs/artifact/PartySyncTechnicalSystemManual.docx
+++ b/docs/artifact/PartySyncTechnicalSystemManual.docx
@@ -335,7 +335,7 @@
           <w:sz w:val="28"/>
         </w:rPr>
         <w:drawing>
-          <wp:inline distT="0" distB="0" distL="0" distR="0" wp14:anchorId="138D3748" wp14:editId="6249CC2C">
+          <wp:inline distT="0" distB="0" distL="0" distR="0" wp14:anchorId="138D3748" wp14:editId="1BBE44FD">
             <wp:extent cx="5689600" cy="2977174"/>
             <wp:effectExtent l="0" t="0" r="6350" b="0"/>
             <wp:docPr id="1891521891" name="Picture 1" descr="A computer screen shot of a computer&#10;&#10;AI-generated content may be incorrect."/>
@@ -1241,7 +1241,7 @@
     <w:p>
       <w:pPr>
         <w:rPr>
-          <w:rFonts w:ascii="Tahoma" w:hAnsi="Tahoma" w:cs="Tahoma" w:hint="cs"/>
+          <w:rFonts w:ascii="Tahoma" w:hAnsi="Tahoma" w:cs="Tahoma"/>
           <w:sz w:val="28"/>
           <w:cs/>
         </w:rPr>
@@ -1424,7 +1424,7 @@
     <w:p>
       <w:pPr>
         <w:rPr>
-          <w:rFonts w:ascii="Tahoma" w:hAnsi="Tahoma" w:cs="Tahoma" w:hint="cs"/>
+          <w:rFonts w:ascii="Tahoma" w:hAnsi="Tahoma" w:cs="Tahoma"/>
           <w:sz w:val="28"/>
         </w:rPr>
       </w:pPr>
@@ -1713,7 +1713,7 @@
     <w:p>
       <w:pPr>
         <w:rPr>
-          <w:rFonts w:ascii="Tahoma" w:hAnsi="Tahoma" w:cs="Tahoma" w:hint="cs"/>
+          <w:rFonts w:ascii="Tahoma" w:hAnsi="Tahoma" w:cs="Tahoma"/>
           <w:sz w:val="28"/>
         </w:rPr>
       </w:pPr>
@@ -1969,7 +1969,7 @@
     <w:p>
       <w:pPr>
         <w:rPr>
-          <w:rFonts w:ascii="Tahoma" w:hAnsi="Tahoma" w:cs="Tahoma" w:hint="cs"/>
+          <w:rFonts w:ascii="Tahoma" w:hAnsi="Tahoma" w:cs="Tahoma"/>
           <w:sz w:val="28"/>
         </w:rPr>
       </w:pPr>
@@ -2225,7 +2225,7 @@
     <w:p>
       <w:pPr>
         <w:rPr>
-          <w:rFonts w:ascii="Tahoma" w:hAnsi="Tahoma" w:cs="Tahoma" w:hint="cs"/>
+          <w:rFonts w:ascii="Tahoma" w:hAnsi="Tahoma" w:cs="Tahoma"/>
           <w:sz w:val="28"/>
         </w:rPr>
       </w:pPr>
@@ -2489,7 +2489,7 @@
     <w:p>
       <w:pPr>
         <w:rPr>
-          <w:rFonts w:ascii="Tahoma" w:hAnsi="Tahoma" w:cs="Tahoma" w:hint="cs"/>
+          <w:rFonts w:ascii="Tahoma" w:hAnsi="Tahoma" w:cs="Tahoma"/>
           <w:sz w:val="28"/>
         </w:rPr>
       </w:pPr>
@@ -2746,7 +2746,7 @@
     <w:p>
       <w:pPr>
         <w:rPr>
-          <w:rFonts w:ascii="Tahoma" w:hAnsi="Tahoma" w:cs="Tahoma" w:hint="cs"/>
+          <w:rFonts w:ascii="Tahoma" w:hAnsi="Tahoma" w:cs="Tahoma"/>
           <w:sz w:val="28"/>
         </w:rPr>
       </w:pPr>
@@ -3002,7 +3002,7 @@
     <w:p>
       <w:pPr>
         <w:rPr>
-          <w:rFonts w:ascii="Tahoma" w:hAnsi="Tahoma" w:cs="Tahoma" w:hint="cs"/>
+          <w:rFonts w:ascii="Tahoma" w:hAnsi="Tahoma" w:cs="Tahoma"/>
           <w:sz w:val="28"/>
         </w:rPr>
       </w:pPr>
@@ -3258,7 +3258,7 @@
     <w:p>
       <w:pPr>
         <w:rPr>
-          <w:rFonts w:ascii="Tahoma" w:hAnsi="Tahoma" w:cs="Tahoma" w:hint="cs"/>
+          <w:rFonts w:ascii="Tahoma" w:hAnsi="Tahoma" w:cs="Tahoma"/>
           <w:sz w:val="28"/>
         </w:rPr>
       </w:pPr>
@@ -3514,7 +3514,7 @@
     <w:p>
       <w:pPr>
         <w:rPr>
-          <w:rFonts w:ascii="Tahoma" w:hAnsi="Tahoma" w:cs="Tahoma" w:hint="cs"/>
+          <w:rFonts w:ascii="Tahoma" w:hAnsi="Tahoma" w:cs="Tahoma"/>
           <w:sz w:val="28"/>
         </w:rPr>
       </w:pPr>
@@ -3778,7 +3778,7 @@
     <w:p>
       <w:pPr>
         <w:rPr>
-          <w:rFonts w:ascii="Tahoma" w:hAnsi="Tahoma" w:cs="Tahoma" w:hint="cs"/>
+          <w:rFonts w:ascii="Tahoma" w:hAnsi="Tahoma" w:cs="Tahoma"/>
           <w:sz w:val="28"/>
         </w:rPr>
       </w:pPr>
@@ -4042,7 +4042,7 @@
     <w:p>
       <w:pPr>
         <w:rPr>
-          <w:rFonts w:ascii="Tahoma" w:hAnsi="Tahoma" w:cs="Tahoma" w:hint="cs"/>
+          <w:rFonts w:ascii="Tahoma" w:hAnsi="Tahoma" w:cs="Tahoma"/>
           <w:sz w:val="28"/>
         </w:rPr>
       </w:pPr>
@@ -4307,7 +4307,7 @@
     <w:p>
       <w:pPr>
         <w:rPr>
-          <w:rFonts w:ascii="Tahoma" w:hAnsi="Tahoma" w:cs="Tahoma" w:hint="cs"/>
+          <w:rFonts w:ascii="Tahoma" w:hAnsi="Tahoma" w:cs="Tahoma"/>
           <w:sz w:val="28"/>
         </w:rPr>
       </w:pPr>
@@ -4769,7 +4769,7 @@
     <w:p>
       <w:pPr>
         <w:rPr>
-          <w:rFonts w:ascii="Tahoma" w:hAnsi="Tahoma" w:cs="Tahoma" w:hint="cs"/>
+          <w:rFonts w:ascii="Tahoma" w:hAnsi="Tahoma" w:cs="Tahoma"/>
           <w:sz w:val="28"/>
         </w:rPr>
       </w:pPr>
@@ -5107,7 +5107,7 @@
     <w:p>
       <w:pPr>
         <w:rPr>
-          <w:rFonts w:ascii="Tahoma" w:hAnsi="Tahoma" w:cs="Tahoma" w:hint="cs"/>
+          <w:rFonts w:ascii="Tahoma" w:hAnsi="Tahoma" w:cs="Tahoma"/>
           <w:sz w:val="28"/>
         </w:rPr>
       </w:pPr>
@@ -5363,7 +5363,7 @@
     <w:p>
       <w:pPr>
         <w:rPr>
-          <w:rFonts w:ascii="Tahoma" w:hAnsi="Tahoma" w:cs="Tahoma" w:hint="cs"/>
+          <w:rFonts w:ascii="Tahoma" w:hAnsi="Tahoma" w:cs="Tahoma"/>
           <w:sz w:val="28"/>
         </w:rPr>
       </w:pPr>
@@ -5703,7 +5703,7 @@
     <w:p>
       <w:pPr>
         <w:rPr>
-          <w:rFonts w:ascii="Tahoma" w:hAnsi="Tahoma" w:cs="Tahoma" w:hint="cs"/>
+          <w:rFonts w:ascii="Tahoma" w:hAnsi="Tahoma" w:cs="Tahoma"/>
           <w:sz w:val="28"/>
         </w:rPr>
       </w:pPr>
@@ -6067,7 +6067,7 @@
     <w:p>
       <w:pPr>
         <w:rPr>
-          <w:rFonts w:ascii="Tahoma" w:hAnsi="Tahoma" w:cs="Tahoma" w:hint="cs"/>
+          <w:rFonts w:ascii="Tahoma" w:hAnsi="Tahoma" w:cs="Tahoma"/>
           <w:sz w:val="28"/>
         </w:rPr>
       </w:pPr>
@@ -6323,7 +6323,7 @@
     <w:p>
       <w:pPr>
         <w:rPr>
-          <w:rFonts w:ascii="Tahoma" w:hAnsi="Tahoma" w:cs="Tahoma" w:hint="cs"/>
+          <w:rFonts w:ascii="Tahoma" w:hAnsi="Tahoma" w:cs="Tahoma"/>
           <w:sz w:val="28"/>
         </w:rPr>
       </w:pPr>
@@ -6587,7 +6587,7 @@
     <w:p>
       <w:pPr>
         <w:rPr>
-          <w:rFonts w:ascii="Tahoma" w:hAnsi="Tahoma" w:cs="Tahoma" w:hint="cs"/>
+          <w:rFonts w:ascii="Tahoma" w:hAnsi="Tahoma" w:cs="Tahoma"/>
           <w:sz w:val="28"/>
         </w:rPr>
       </w:pPr>
@@ -7122,7 +7122,7 @@
     <w:p>
       <w:pPr>
         <w:rPr>
-          <w:rFonts w:ascii="Tahoma" w:hAnsi="Tahoma" w:cs="Tahoma" w:hint="cs"/>
+          <w:rFonts w:ascii="Tahoma" w:hAnsi="Tahoma" w:cs="Tahoma"/>
           <w:sz w:val="28"/>
         </w:rPr>
       </w:pPr>
@@ -7768,7 +7768,7 @@
     <w:p>
       <w:pPr>
         <w:rPr>
-          <w:rFonts w:ascii="Tahoma" w:hAnsi="Tahoma" w:cs="Tahoma" w:hint="cs"/>
+          <w:rFonts w:ascii="Tahoma" w:hAnsi="Tahoma" w:cs="Tahoma"/>
           <w:sz w:val="28"/>
         </w:rPr>
       </w:pPr>
@@ -8114,7 +8114,7 @@
     <w:p>
       <w:pPr>
         <w:rPr>
-          <w:rFonts w:ascii="Tahoma" w:hAnsi="Tahoma" w:cs="Tahoma" w:hint="cs"/>
+          <w:rFonts w:ascii="Tahoma" w:hAnsi="Tahoma" w:cs="Tahoma"/>
           <w:sz w:val="28"/>
         </w:rPr>
       </w:pPr>
@@ -8388,7 +8388,7 @@
     <w:p>
       <w:pPr>
         <w:rPr>
-          <w:rFonts w:ascii="Tahoma" w:hAnsi="Tahoma" w:cs="Tahoma" w:hint="cs"/>
+          <w:rFonts w:ascii="Tahoma" w:hAnsi="Tahoma" w:cs="Tahoma"/>
           <w:sz w:val="28"/>
         </w:rPr>
       </w:pPr>
@@ -8580,7 +8580,7 @@
     <w:p>
       <w:pPr>
         <w:rPr>
-          <w:rFonts w:ascii="Tahoma" w:hAnsi="Tahoma" w:cs="Tahoma" w:hint="cs"/>
+          <w:rFonts w:ascii="Tahoma" w:hAnsi="Tahoma" w:cs="Tahoma"/>
           <w:sz w:val="28"/>
         </w:rPr>
       </w:pPr>
@@ -8774,7 +8774,7 @@
     <w:p>
       <w:pPr>
         <w:rPr>
-          <w:rFonts w:ascii="Tahoma" w:hAnsi="Tahoma" w:cs="Tahoma" w:hint="cs"/>
+          <w:rFonts w:ascii="Tahoma" w:hAnsi="Tahoma" w:cs="Tahoma"/>
           <w:sz w:val="28"/>
         </w:rPr>
       </w:pPr>
@@ -8958,7 +8958,7 @@
     <w:p>
       <w:pPr>
         <w:rPr>
-          <w:rFonts w:ascii="Tahoma" w:hAnsi="Tahoma" w:cs="Tahoma" w:hint="cs"/>
+          <w:rFonts w:ascii="Tahoma" w:hAnsi="Tahoma" w:cs="Tahoma"/>
           <w:sz w:val="28"/>
         </w:rPr>
       </w:pPr>
@@ -9151,7 +9151,7 @@
     <w:p>
       <w:pPr>
         <w:rPr>
-          <w:rFonts w:ascii="Tahoma" w:hAnsi="Tahoma" w:cs="Tahoma" w:hint="cs"/>
+          <w:rFonts w:ascii="Tahoma" w:hAnsi="Tahoma" w:cs="Tahoma"/>
           <w:sz w:val="28"/>
         </w:rPr>
       </w:pPr>
@@ -9343,7 +9343,7 @@
     <w:p>
       <w:pPr>
         <w:rPr>
-          <w:rFonts w:ascii="Tahoma" w:hAnsi="Tahoma" w:cs="Tahoma" w:hint="cs"/>
+          <w:rFonts w:ascii="Tahoma" w:hAnsi="Tahoma" w:cs="Tahoma"/>
           <w:sz w:val="28"/>
         </w:rPr>
       </w:pPr>
@@ -9537,7 +9537,7 @@
     <w:p>
       <w:pPr>
         <w:rPr>
-          <w:rFonts w:ascii="Tahoma" w:hAnsi="Tahoma" w:cs="Tahoma" w:hint="cs"/>
+          <w:rFonts w:ascii="Tahoma" w:hAnsi="Tahoma" w:cs="Tahoma"/>
           <w:sz w:val="28"/>
         </w:rPr>
       </w:pPr>
@@ -10055,7 +10055,7 @@
     <w:p>
       <w:pPr>
         <w:rPr>
-          <w:rFonts w:ascii="Tahoma" w:hAnsi="Tahoma" w:cs="Tahoma" w:hint="cs"/>
+          <w:rFonts w:ascii="Tahoma" w:hAnsi="Tahoma" w:cs="Tahoma"/>
           <w:sz w:val="28"/>
         </w:rPr>
       </w:pPr>
@@ -10249,7 +10249,7 @@
     <w:p>
       <w:pPr>
         <w:rPr>
-          <w:rFonts w:ascii="Tahoma" w:hAnsi="Tahoma" w:cs="Tahoma" w:hint="cs"/>
+          <w:rFonts w:ascii="Tahoma" w:hAnsi="Tahoma" w:cs="Tahoma"/>
           <w:sz w:val="28"/>
         </w:rPr>
       </w:pPr>
@@ -10444,7 +10444,7 @@
     <w:p>
       <w:pPr>
         <w:rPr>
-          <w:rFonts w:ascii="Tahoma" w:hAnsi="Tahoma" w:cs="Tahoma" w:hint="cs"/>
+          <w:rFonts w:ascii="Tahoma" w:hAnsi="Tahoma" w:cs="Tahoma"/>
           <w:sz w:val="28"/>
         </w:rPr>
       </w:pPr>
@@ -11289,7 +11289,7 @@
     <w:p>
       <w:pPr>
         <w:rPr>
-          <w:rFonts w:ascii="Tahoma" w:hAnsi="Tahoma" w:cs="Tahoma" w:hint="cs"/>
+          <w:rFonts w:ascii="Tahoma" w:hAnsi="Tahoma" w:cs="Tahoma"/>
           <w:sz w:val="28"/>
         </w:rPr>
       </w:pPr>
@@ -11925,7 +11925,7 @@
     <w:p>
       <w:pPr>
         <w:rPr>
-          <w:rFonts w:ascii="Tahoma" w:hAnsi="Tahoma" w:cs="Tahoma" w:hint="cs"/>
+          <w:rFonts w:ascii="Tahoma" w:hAnsi="Tahoma" w:cs="Tahoma"/>
           <w:sz w:val="28"/>
         </w:rPr>
       </w:pPr>
@@ -12199,7 +12199,7 @@
     <w:p>
       <w:pPr>
         <w:rPr>
-          <w:rFonts w:ascii="Tahoma" w:hAnsi="Tahoma" w:cs="Tahoma" w:hint="cs"/>
+          <w:rFonts w:ascii="Tahoma" w:hAnsi="Tahoma" w:cs="Tahoma"/>
           <w:sz w:val="28"/>
         </w:rPr>
       </w:pPr>
@@ -12472,7 +12472,7 @@
     <w:p>
       <w:pPr>
         <w:rPr>
-          <w:rFonts w:ascii="Tahoma" w:hAnsi="Tahoma" w:cs="Tahoma" w:hint="cs"/>
+          <w:rFonts w:ascii="Tahoma" w:hAnsi="Tahoma" w:cs="Tahoma"/>
           <w:sz w:val="28"/>
         </w:rPr>
       </w:pPr>
@@ -12745,7 +12745,7 @@
     <w:p>
       <w:pPr>
         <w:rPr>
-          <w:rFonts w:ascii="Tahoma" w:hAnsi="Tahoma" w:cs="Tahoma" w:hint="cs"/>
+          <w:rFonts w:ascii="Tahoma" w:hAnsi="Tahoma" w:cs="Tahoma"/>
           <w:sz w:val="28"/>
         </w:rPr>
       </w:pPr>
@@ -13018,7 +13018,7 @@
     <w:p>
       <w:pPr>
         <w:rPr>
-          <w:rFonts w:ascii="Tahoma" w:hAnsi="Tahoma" w:cs="Tahoma" w:hint="cs"/>
+          <w:rFonts w:ascii="Tahoma" w:hAnsi="Tahoma" w:cs="Tahoma"/>
           <w:sz w:val="28"/>
         </w:rPr>
       </w:pPr>
@@ -13308,7 +13308,7 @@
     <w:p>
       <w:pPr>
         <w:rPr>
-          <w:rFonts w:ascii="Tahoma" w:hAnsi="Tahoma" w:cs="Tahoma" w:hint="cs"/>
+          <w:rFonts w:ascii="Tahoma" w:hAnsi="Tahoma" w:cs="Tahoma"/>
           <w:sz w:val="28"/>
         </w:rPr>
       </w:pPr>
@@ -13800,7 +13800,7 @@
     <w:p>
       <w:pPr>
         <w:rPr>
-          <w:rFonts w:ascii="Tahoma" w:hAnsi="Tahoma" w:cs="Tahoma" w:hint="cs"/>
+          <w:rFonts w:ascii="Tahoma" w:hAnsi="Tahoma" w:cs="Tahoma"/>
           <w:sz w:val="28"/>
         </w:rPr>
       </w:pPr>
@@ -14373,7 +14373,7 @@
     <w:p>
       <w:pPr>
         <w:rPr>
-          <w:rFonts w:ascii="Tahoma" w:hAnsi="Tahoma" w:cs="Tahoma" w:hint="cs"/>
+          <w:rFonts w:ascii="Tahoma" w:hAnsi="Tahoma" w:cs="Tahoma"/>
           <w:sz w:val="28"/>
         </w:rPr>
       </w:pPr>
@@ -15045,7 +15045,7 @@
     <w:p>
       <w:pPr>
         <w:rPr>
-          <w:rFonts w:ascii="Tahoma" w:hAnsi="Tahoma" w:cs="Tahoma" w:hint="cs"/>
+          <w:rFonts w:ascii="Tahoma" w:hAnsi="Tahoma" w:cs="Tahoma"/>
           <w:sz w:val="28"/>
         </w:rPr>
       </w:pPr>
@@ -15541,7 +15541,7 @@
     <w:p>
       <w:pPr>
         <w:rPr>
-          <w:rFonts w:ascii="Tahoma" w:hAnsi="Tahoma" w:cs="Tahoma" w:hint="cs"/>
+          <w:rFonts w:ascii="Tahoma" w:hAnsi="Tahoma" w:cs="Tahoma"/>
           <w:sz w:val="28"/>
         </w:rPr>
       </w:pPr>
@@ -16018,7 +16018,7 @@
     <w:p>
       <w:pPr>
         <w:rPr>
-          <w:rFonts w:ascii="Tahoma" w:hAnsi="Tahoma" w:cs="Tahoma" w:hint="cs"/>
+          <w:rFonts w:ascii="Tahoma" w:hAnsi="Tahoma" w:cs="Tahoma"/>
           <w:sz w:val="28"/>
         </w:rPr>
       </w:pPr>
@@ -16351,8 +16351,153 @@
     </w:p>
     <w:p>
       <w:pPr>
-        <w:rPr>
-          <w:rFonts w:ascii="Tahoma" w:hAnsi="Tahoma" w:cs="Tahoma" w:hint="cs"/>
+        <w:pBdr>
+          <w:bottom w:val="single" w:sz="4" w:space="1" w:color="auto"/>
+        </w:pBdr>
+        <w:rPr>
+          <w:rFonts w:ascii="Tahoma" w:hAnsi="Tahoma" w:cs="Tahoma"/>
+          <w:sz w:val="28"/>
+        </w:rPr>
+      </w:pPr>
+      <w:r>
+        <w:rPr>
+          <w:rFonts w:ascii="Tahoma" w:hAnsi="Tahoma" w:cs="Tahoma"/>
+          <w:sz w:val="28"/>
+        </w:rPr>
+        <w:t>Use Case Diagram</w:t>
+      </w:r>
+    </w:p>
+    <w:p>
+      <w:pPr>
+        <w:rPr>
+          <w:rFonts w:ascii="Tahoma" w:hAnsi="Tahoma" w:cs="Tahoma"/>
+          <w:sz w:val="28"/>
+        </w:rPr>
+      </w:pPr>
+      <w:r>
+        <w:rPr>
+          <w:rFonts w:ascii="Tahoma" w:hAnsi="Tahoma" w:cs="Tahoma"/>
+          <w:noProof/>
+          <w:sz w:val="28"/>
+        </w:rPr>
+        <w:drawing>
+          <wp:inline distT="0" distB="0" distL="0" distR="0" wp14:anchorId="7D8D3F1B" wp14:editId="24ACFEF8">
+            <wp:extent cx="5730240" cy="2552700"/>
+            <wp:effectExtent l="0" t="0" r="3810" b="0"/>
+            <wp:docPr id="2002673885" name="Picture 1"/>
+            <wp:cNvGraphicFramePr>
+              <a:graphicFrameLocks xmlns:a="http://schemas.openxmlformats.org/drawingml/2006/main" noChangeAspect="1"/>
+            </wp:cNvGraphicFramePr>
+            <a:graphic xmlns:a="http://schemas.openxmlformats.org/drawingml/2006/main">
+              <a:graphicData uri="http://schemas.openxmlformats.org/drawingml/2006/picture">
+                <pic:pic xmlns:pic="http://schemas.openxmlformats.org/drawingml/2006/picture">
+                  <pic:nvPicPr>
+                    <pic:cNvPr id="0" name="Picture 1"/>
+                    <pic:cNvPicPr>
+                      <a:picLocks noChangeAspect="1" noChangeArrowheads="1"/>
+                    </pic:cNvPicPr>
+                  </pic:nvPicPr>
+                  <pic:blipFill>
+                    <a:blip r:embed="rId14" cstate="print">
+                      <a:extLst>
+                        <a:ext uri="{28A0092B-C50C-407E-A947-70E740481C1C}">
+                          <a14:useLocalDpi xmlns:a14="http://schemas.microsoft.com/office/drawing/2010/main" val="0"/>
+                        </a:ext>
+                      </a:extLst>
+                    </a:blip>
+                    <a:srcRect/>
+                    <a:stretch>
+                      <a:fillRect/>
+                    </a:stretch>
+                  </pic:blipFill>
+                  <pic:spPr bwMode="auto">
+                    <a:xfrm>
+                      <a:off x="0" y="0"/>
+                      <a:ext cx="5730240" cy="2552700"/>
+                    </a:xfrm>
+                    <a:prstGeom prst="rect">
+                      <a:avLst/>
+                    </a:prstGeom>
+                    <a:noFill/>
+                    <a:ln>
+                      <a:noFill/>
+                    </a:ln>
+                  </pic:spPr>
+                </pic:pic>
+              </a:graphicData>
+            </a:graphic>
+          </wp:inline>
+        </w:drawing>
+      </w:r>
+    </w:p>
+    <w:p>
+      <w:pPr>
+        <w:rPr>
+          <w:rFonts w:ascii="Tahoma" w:hAnsi="Tahoma" w:cs="Tahoma"/>
+          <w:sz w:val="28"/>
+        </w:rPr>
+      </w:pPr>
+      <w:r>
+        <w:rPr>
+          <w:rFonts w:ascii="Tahoma" w:hAnsi="Tahoma" w:cs="Tahoma"/>
+          <w:noProof/>
+          <w:sz w:val="28"/>
+        </w:rPr>
+        <w:lastRenderedPageBreak/>
+        <w:drawing>
+          <wp:inline distT="0" distB="0" distL="0" distR="0" wp14:anchorId="2EA49951" wp14:editId="399CAE98">
+            <wp:extent cx="5722620" cy="7162800"/>
+            <wp:effectExtent l="0" t="0" r="0" b="0"/>
+            <wp:docPr id="948070542" name="Picture 2"/>
+            <wp:cNvGraphicFramePr>
+              <a:graphicFrameLocks xmlns:a="http://schemas.openxmlformats.org/drawingml/2006/main" noChangeAspect="1"/>
+            </wp:cNvGraphicFramePr>
+            <a:graphic xmlns:a="http://schemas.openxmlformats.org/drawingml/2006/main">
+              <a:graphicData uri="http://schemas.openxmlformats.org/drawingml/2006/picture">
+                <pic:pic xmlns:pic="http://schemas.openxmlformats.org/drawingml/2006/picture">
+                  <pic:nvPicPr>
+                    <pic:cNvPr id="0" name="Picture 2"/>
+                    <pic:cNvPicPr>
+                      <a:picLocks noChangeAspect="1" noChangeArrowheads="1"/>
+                    </pic:cNvPicPr>
+                  </pic:nvPicPr>
+                  <pic:blipFill>
+                    <a:blip r:embed="rId15">
+                      <a:extLst>
+                        <a:ext uri="{28A0092B-C50C-407E-A947-70E740481C1C}">
+                          <a14:useLocalDpi xmlns:a14="http://schemas.microsoft.com/office/drawing/2010/main" val="0"/>
+                        </a:ext>
+                      </a:extLst>
+                    </a:blip>
+                    <a:srcRect/>
+                    <a:stretch>
+                      <a:fillRect/>
+                    </a:stretch>
+                  </pic:blipFill>
+                  <pic:spPr bwMode="auto">
+                    <a:xfrm>
+                      <a:off x="0" y="0"/>
+                      <a:ext cx="5722620" cy="7162800"/>
+                    </a:xfrm>
+                    <a:prstGeom prst="rect">
+                      <a:avLst/>
+                    </a:prstGeom>
+                    <a:noFill/>
+                    <a:ln>
+                      <a:noFill/>
+                    </a:ln>
+                  </pic:spPr>
+                </pic:pic>
+              </a:graphicData>
+            </a:graphic>
+          </wp:inline>
+        </w:drawing>
+      </w:r>
+    </w:p>
+    <w:p>
+      <w:pPr>
+        <w:rPr>
+          <w:rFonts w:ascii="Tahoma" w:hAnsi="Tahoma" w:cs="Tahoma"/>
           <w:sz w:val="28"/>
         </w:rPr>
       </w:pPr>

</xml_diff>

<commit_message>
docs use case diagram layer type fin
</commit_message>
<xml_diff>
--- a/docs/artifact/PartySyncTechnicalSystemManual.docx
+++ b/docs/artifact/PartySyncTechnicalSystemManual.docx
@@ -335,7 +335,7 @@
           <w:sz w:val="28"/>
         </w:rPr>
         <w:drawing>
-          <wp:inline distT="0" distB="0" distL="0" distR="0" wp14:anchorId="138D3748" wp14:editId="1BBE44FD">
+          <wp:inline distT="0" distB="0" distL="0" distR="0" wp14:anchorId="138D3748" wp14:editId="04038254">
             <wp:extent cx="5689600" cy="2977174"/>
             <wp:effectExtent l="0" t="0" r="6350" b="0"/>
             <wp:docPr id="1891521891" name="Picture 1" descr="A computer screen shot of a computer&#10;&#10;AI-generated content may be incorrect."/>
@@ -16381,7 +16381,7 @@
           <w:sz w:val="28"/>
         </w:rPr>
         <w:drawing>
-          <wp:inline distT="0" distB="0" distL="0" distR="0" wp14:anchorId="7D8D3F1B" wp14:editId="24ACFEF8">
+          <wp:inline distT="0" distB="0" distL="0" distR="0" wp14:anchorId="7D8D3F1B" wp14:editId="39260E68">
             <wp:extent cx="5730240" cy="2552700"/>
             <wp:effectExtent l="0" t="0" r="3810" b="0"/>
             <wp:docPr id="2002673885" name="Picture 1"/>
@@ -16445,10 +16445,10 @@
         </w:rPr>
         <w:lastRenderedPageBreak/>
         <w:drawing>
-          <wp:inline distT="0" distB="0" distL="0" distR="0" wp14:anchorId="2EA49951" wp14:editId="399CAE98">
-            <wp:extent cx="5722620" cy="7162800"/>
-            <wp:effectExtent l="0" t="0" r="0" b="0"/>
-            <wp:docPr id="948070542" name="Picture 2"/>
+          <wp:inline distT="0" distB="0" distL="0" distR="0" wp14:anchorId="1E4D9A36" wp14:editId="50E92CA7">
+            <wp:extent cx="5728970" cy="7162800"/>
+            <wp:effectExtent l="0" t="0" r="5080" b="0"/>
+            <wp:docPr id="2054219421" name="Picture 5"/>
             <wp:cNvGraphicFramePr>
               <a:graphicFrameLocks xmlns:a="http://schemas.openxmlformats.org/drawingml/2006/main" noChangeAspect="1"/>
             </wp:cNvGraphicFramePr>
@@ -16456,7 +16456,7 @@
               <a:graphicData uri="http://schemas.openxmlformats.org/drawingml/2006/picture">
                 <pic:pic xmlns:pic="http://schemas.openxmlformats.org/drawingml/2006/picture">
                   <pic:nvPicPr>
-                    <pic:cNvPr id="0" name="Picture 2"/>
+                    <pic:cNvPr id="0" name="Picture 5"/>
                     <pic:cNvPicPr>
                       <a:picLocks noChangeAspect="1" noChangeArrowheads="1"/>
                     </pic:cNvPicPr>
@@ -16477,7 +16477,7 @@
                   <pic:spPr bwMode="auto">
                     <a:xfrm>
                       <a:off x="0" y="0"/>
-                      <a:ext cx="5722620" cy="7162800"/>
+                      <a:ext cx="5728970" cy="7162800"/>
                     </a:xfrm>
                     <a:prstGeom prst="rect">
                       <a:avLst/>
@@ -16497,7 +16497,232 @@
     <w:p>
       <w:pPr>
         <w:rPr>
-          <w:rFonts w:ascii="Tahoma" w:hAnsi="Tahoma" w:cs="Tahoma"/>
+          <w:rFonts w:ascii="Tahoma" w:hAnsi="Tahoma" w:cs="Tahoma" w:hint="cs"/>
+          <w:sz w:val="28"/>
+        </w:rPr>
+      </w:pPr>
+      <w:r>
+        <w:rPr>
+          <w:rFonts w:ascii="Tahoma" w:hAnsi="Tahoma" w:cs="Tahoma" w:hint="cs"/>
+          <w:sz w:val="28"/>
+          <w:cs/>
+        </w:rPr>
+        <w:t xml:space="preserve">จากรูปคือ </w:t>
+      </w:r>
+      <w:r>
+        <w:rPr>
+          <w:rFonts w:ascii="Tahoma" w:hAnsi="Tahoma" w:cs="Tahoma"/>
+          <w:sz w:val="28"/>
+        </w:rPr>
+        <w:t>Use case Diagram</w:t>
+      </w:r>
+      <w:r>
+        <w:rPr>
+          <w:rFonts w:ascii="Tahoma" w:hAnsi="Tahoma" w:cs="Tahoma"/>
+          <w:sz w:val="28"/>
+        </w:rPr>
+        <w:t xml:space="preserve"> Home</w:t>
+      </w:r>
+      <w:r>
+        <w:rPr>
+          <w:rFonts w:ascii="Tahoma" w:hAnsi="Tahoma" w:cs="Tahoma"/>
+          <w:sz w:val="28"/>
+        </w:rPr>
+        <w:t xml:space="preserve"> Page</w:t>
+      </w:r>
+      <w:r>
+        <w:rPr>
+          <w:rFonts w:ascii="Tahoma" w:hAnsi="Tahoma" w:cs="Tahoma"/>
+          <w:sz w:val="28"/>
+        </w:rPr>
+        <w:t xml:space="preserve"> 1</w:t>
+      </w:r>
+    </w:p>
+    <w:p>
+      <w:pPr>
+        <w:rPr>
+          <w:rFonts w:ascii="Tahoma" w:hAnsi="Tahoma" w:cs="Tahoma"/>
+          <w:sz w:val="28"/>
+        </w:rPr>
+      </w:pPr>
+      <w:r>
+        <w:rPr>
+          <w:rFonts w:ascii="Tahoma" w:hAnsi="Tahoma" w:cs="Tahoma"/>
+          <w:noProof/>
+          <w:sz w:val="28"/>
+        </w:rPr>
+        <w:lastRenderedPageBreak/>
+        <w:drawing>
+          <wp:inline distT="0" distB="0" distL="0" distR="0" wp14:anchorId="60BFAD58" wp14:editId="54B46081">
+            <wp:extent cx="5728970" cy="7162800"/>
+            <wp:effectExtent l="0" t="0" r="5080" b="0"/>
+            <wp:docPr id="1841434771" name="Picture 6"/>
+            <wp:cNvGraphicFramePr>
+              <a:graphicFrameLocks xmlns:a="http://schemas.openxmlformats.org/drawingml/2006/main" noChangeAspect="1"/>
+            </wp:cNvGraphicFramePr>
+            <a:graphic xmlns:a="http://schemas.openxmlformats.org/drawingml/2006/main">
+              <a:graphicData uri="http://schemas.openxmlformats.org/drawingml/2006/picture">
+                <pic:pic xmlns:pic="http://schemas.openxmlformats.org/drawingml/2006/picture">
+                  <pic:nvPicPr>
+                    <pic:cNvPr id="0" name="Picture 6"/>
+                    <pic:cNvPicPr>
+                      <a:picLocks noChangeAspect="1" noChangeArrowheads="1"/>
+                    </pic:cNvPicPr>
+                  </pic:nvPicPr>
+                  <pic:blipFill>
+                    <a:blip r:embed="rId16">
+                      <a:extLst>
+                        <a:ext uri="{28A0092B-C50C-407E-A947-70E740481C1C}">
+                          <a14:useLocalDpi xmlns:a14="http://schemas.microsoft.com/office/drawing/2010/main" val="0"/>
+                        </a:ext>
+                      </a:extLst>
+                    </a:blip>
+                    <a:srcRect/>
+                    <a:stretch>
+                      <a:fillRect/>
+                    </a:stretch>
+                  </pic:blipFill>
+                  <pic:spPr bwMode="auto">
+                    <a:xfrm>
+                      <a:off x="0" y="0"/>
+                      <a:ext cx="5728970" cy="7162800"/>
+                    </a:xfrm>
+                    <a:prstGeom prst="rect">
+                      <a:avLst/>
+                    </a:prstGeom>
+                    <a:noFill/>
+                    <a:ln>
+                      <a:noFill/>
+                    </a:ln>
+                  </pic:spPr>
+                </pic:pic>
+              </a:graphicData>
+            </a:graphic>
+          </wp:inline>
+        </w:drawing>
+      </w:r>
+    </w:p>
+    <w:p>
+      <w:pPr>
+        <w:rPr>
+          <w:rFonts w:ascii="Tahoma" w:hAnsi="Tahoma" w:cs="Tahoma" w:hint="cs"/>
+          <w:sz w:val="28"/>
+        </w:rPr>
+      </w:pPr>
+      <w:r>
+        <w:rPr>
+          <w:rFonts w:ascii="Tahoma" w:hAnsi="Tahoma" w:cs="Tahoma" w:hint="cs"/>
+          <w:sz w:val="28"/>
+          <w:cs/>
+        </w:rPr>
+        <w:t xml:space="preserve">จากรูปคือ </w:t>
+      </w:r>
+      <w:r>
+        <w:rPr>
+          <w:rFonts w:ascii="Tahoma" w:hAnsi="Tahoma" w:cs="Tahoma"/>
+          <w:sz w:val="28"/>
+        </w:rPr>
+        <w:t xml:space="preserve">Use Case Diagram </w:t>
+      </w:r>
+      <w:r>
+        <w:rPr>
+          <w:rFonts w:ascii="Tahoma" w:hAnsi="Tahoma" w:cs="Tahoma"/>
+          <w:sz w:val="28"/>
+        </w:rPr>
+        <w:t>Home Page 2</w:t>
+      </w:r>
+    </w:p>
+    <w:p>
+      <w:pPr>
+        <w:rPr>
+          <w:rFonts w:ascii="Tahoma" w:hAnsi="Tahoma" w:cs="Tahoma"/>
+          <w:sz w:val="28"/>
+        </w:rPr>
+      </w:pPr>
+      <w:r>
+        <w:rPr>
+          <w:rFonts w:ascii="Tahoma" w:hAnsi="Tahoma" w:cs="Tahoma"/>
+          <w:noProof/>
+          <w:sz w:val="28"/>
+        </w:rPr>
+        <w:lastRenderedPageBreak/>
+        <w:drawing>
+          <wp:inline distT="0" distB="0" distL="0" distR="0" wp14:anchorId="058A2928" wp14:editId="6B17D79E">
+            <wp:extent cx="5728970" cy="7162800"/>
+            <wp:effectExtent l="0" t="0" r="5080" b="0"/>
+            <wp:docPr id="1765733394" name="Picture 7"/>
+            <wp:cNvGraphicFramePr>
+              <a:graphicFrameLocks xmlns:a="http://schemas.openxmlformats.org/drawingml/2006/main" noChangeAspect="1"/>
+            </wp:cNvGraphicFramePr>
+            <a:graphic xmlns:a="http://schemas.openxmlformats.org/drawingml/2006/main">
+              <a:graphicData uri="http://schemas.openxmlformats.org/drawingml/2006/picture">
+                <pic:pic xmlns:pic="http://schemas.openxmlformats.org/drawingml/2006/picture">
+                  <pic:nvPicPr>
+                    <pic:cNvPr id="0" name="Picture 7"/>
+                    <pic:cNvPicPr>
+                      <a:picLocks noChangeAspect="1" noChangeArrowheads="1"/>
+                    </pic:cNvPicPr>
+                  </pic:nvPicPr>
+                  <pic:blipFill>
+                    <a:blip r:embed="rId17">
+                      <a:extLst>
+                        <a:ext uri="{28A0092B-C50C-407E-A947-70E740481C1C}">
+                          <a14:useLocalDpi xmlns:a14="http://schemas.microsoft.com/office/drawing/2010/main" val="0"/>
+                        </a:ext>
+                      </a:extLst>
+                    </a:blip>
+                    <a:srcRect/>
+                    <a:stretch>
+                      <a:fillRect/>
+                    </a:stretch>
+                  </pic:blipFill>
+                  <pic:spPr bwMode="auto">
+                    <a:xfrm>
+                      <a:off x="0" y="0"/>
+                      <a:ext cx="5728970" cy="7162800"/>
+                    </a:xfrm>
+                    <a:prstGeom prst="rect">
+                      <a:avLst/>
+                    </a:prstGeom>
+                    <a:noFill/>
+                    <a:ln>
+                      <a:noFill/>
+                    </a:ln>
+                  </pic:spPr>
+                </pic:pic>
+              </a:graphicData>
+            </a:graphic>
+          </wp:inline>
+        </w:drawing>
+      </w:r>
+    </w:p>
+    <w:p>
+      <w:pPr>
+        <w:rPr>
+          <w:rFonts w:ascii="Tahoma" w:hAnsi="Tahoma" w:cs="Tahoma"/>
+          <w:sz w:val="28"/>
+        </w:rPr>
+      </w:pPr>
+      <w:r>
+        <w:rPr>
+          <w:rFonts w:ascii="Tahoma" w:hAnsi="Tahoma" w:cs="Tahoma" w:hint="cs"/>
+          <w:sz w:val="28"/>
+          <w:cs/>
+        </w:rPr>
+        <w:t xml:space="preserve">จากรูปคือ </w:t>
+      </w:r>
+      <w:r>
+        <w:rPr>
+          <w:rFonts w:ascii="Tahoma" w:hAnsi="Tahoma" w:cs="Tahoma"/>
+          <w:sz w:val="28"/>
+        </w:rPr>
+        <w:t>Use Case Diagram Home Page 3</w:t>
+      </w:r>
+    </w:p>
+    <w:p>
+      <w:pPr>
+        <w:rPr>
+          <w:rFonts w:ascii="Tahoma" w:hAnsi="Tahoma" w:cs="Tahoma" w:hint="cs"/>
           <w:sz w:val="28"/>
         </w:rPr>
       </w:pPr>

</xml_diff>

<commit_message>
docs export diagram as jpeg so i can put it on word
</commit_message>
<xml_diff>
--- a/docs/artifact/PartySyncTechnicalSystemManual.docx
+++ b/docs/artifact/PartySyncTechnicalSystemManual.docx
@@ -335,7 +335,7 @@
           <w:sz w:val="28"/>
         </w:rPr>
         <w:drawing>
-          <wp:inline distT="0" distB="0" distL="0" distR="0" wp14:anchorId="138D3748" wp14:editId="04038254">
+          <wp:inline distT="0" distB="0" distL="0" distR="0" wp14:anchorId="138D3748" wp14:editId="1B2C78B4">
             <wp:extent cx="5689600" cy="2977174"/>
             <wp:effectExtent l="0" t="0" r="6350" b="0"/>
             <wp:docPr id="1891521891" name="Picture 1" descr="A computer screen shot of a computer&#10;&#10;AI-generated content may be incorrect."/>
@@ -16381,7 +16381,7 @@
           <w:sz w:val="28"/>
         </w:rPr>
         <w:drawing>
-          <wp:inline distT="0" distB="0" distL="0" distR="0" wp14:anchorId="7D8D3F1B" wp14:editId="39260E68">
+          <wp:inline distT="0" distB="0" distL="0" distR="0" wp14:anchorId="7D8D3F1B" wp14:editId="0D4E9811">
             <wp:extent cx="5730240" cy="2552700"/>
             <wp:effectExtent l="0" t="0" r="3810" b="0"/>
             <wp:docPr id="2002673885" name="Picture 1"/>
@@ -16433,22 +16433,55 @@
     <w:p>
       <w:pPr>
         <w:rPr>
-          <w:rFonts w:ascii="Tahoma" w:hAnsi="Tahoma" w:cs="Tahoma"/>
-          <w:sz w:val="28"/>
+          <w:rFonts w:ascii="Tahoma" w:hAnsi="Tahoma" w:cs="Tahoma" w:hint="cs"/>
+          <w:sz w:val="28"/>
+          <w:cs/>
         </w:rPr>
       </w:pPr>
       <w:r>
         <w:rPr>
+          <w:rFonts w:ascii="Tahoma" w:hAnsi="Tahoma" w:cs="Tahoma" w:hint="cs"/>
+          <w:sz w:val="28"/>
+          <w:cs/>
+        </w:rPr>
+        <w:t xml:space="preserve">จากรูปคือ </w:t>
+      </w:r>
+      <w:r>
+        <w:rPr>
+          <w:rFonts w:ascii="Tahoma" w:hAnsi="Tahoma" w:cs="Tahoma"/>
+          <w:sz w:val="28"/>
+        </w:rPr>
+        <w:t xml:space="preserve">Use Case Diagram </w:t>
+      </w:r>
+      <w:r>
+        <w:rPr>
+          <w:rFonts w:ascii="Tahoma" w:hAnsi="Tahoma" w:cs="Tahoma" w:hint="cs"/>
+          <w:sz w:val="28"/>
+          <w:cs/>
+        </w:rPr>
+        <w:t>ตัวอย่าง</w:t>
+      </w:r>
+    </w:p>
+    <w:p>
+      <w:pPr>
+        <w:rPr>
+          <w:rFonts w:ascii="Tahoma" w:hAnsi="Tahoma" w:cs="Tahoma"/>
+          <w:sz w:val="28"/>
+        </w:rPr>
+      </w:pPr>
+      <w:r>
+        <w:rPr>
           <w:rFonts w:ascii="Tahoma" w:hAnsi="Tahoma" w:cs="Tahoma"/>
           <w:noProof/>
           <w:sz w:val="28"/>
+          <w:cs/>
         </w:rPr>
         <w:lastRenderedPageBreak/>
         <w:drawing>
-          <wp:inline distT="0" distB="0" distL="0" distR="0" wp14:anchorId="1E4D9A36" wp14:editId="50E92CA7">
+          <wp:inline distT="0" distB="0" distL="0" distR="0" wp14:anchorId="24314EDF" wp14:editId="28FDA645">
             <wp:extent cx="5728970" cy="7162800"/>
             <wp:effectExtent l="0" t="0" r="5080" b="0"/>
-            <wp:docPr id="2054219421" name="Picture 5"/>
+            <wp:docPr id="1864444103" name="Picture 1"/>
             <wp:cNvGraphicFramePr>
               <a:graphicFrameLocks xmlns:a="http://schemas.openxmlformats.org/drawingml/2006/main" noChangeAspect="1"/>
             </wp:cNvGraphicFramePr>
@@ -16456,7 +16489,7 @@
               <a:graphicData uri="http://schemas.openxmlformats.org/drawingml/2006/picture">
                 <pic:pic xmlns:pic="http://schemas.openxmlformats.org/drawingml/2006/picture">
                   <pic:nvPicPr>
-                    <pic:cNvPr id="0" name="Picture 5"/>
+                    <pic:cNvPr id="0" name="Picture 1"/>
                     <pic:cNvPicPr>
                       <a:picLocks noChangeAspect="1" noChangeArrowheads="1"/>
                     </pic:cNvPicPr>
@@ -16497,7 +16530,7 @@
     <w:p>
       <w:pPr>
         <w:rPr>
-          <w:rFonts w:ascii="Tahoma" w:hAnsi="Tahoma" w:cs="Tahoma" w:hint="cs"/>
+          <w:rFonts w:ascii="Tahoma" w:hAnsi="Tahoma" w:cs="Tahoma"/>
           <w:sz w:val="28"/>
         </w:rPr>
       </w:pPr>
@@ -16545,18 +16578,27 @@
           <w:sz w:val="28"/>
         </w:rPr>
       </w:pPr>
+    </w:p>
+    <w:p>
+      <w:pPr>
+        <w:rPr>
+          <w:rFonts w:ascii="Tahoma" w:hAnsi="Tahoma" w:cs="Tahoma" w:hint="cs"/>
+          <w:sz w:val="28"/>
+        </w:rPr>
+      </w:pPr>
       <w:r>
         <w:rPr>
           <w:rFonts w:ascii="Tahoma" w:hAnsi="Tahoma" w:cs="Tahoma"/>
           <w:noProof/>
           <w:sz w:val="28"/>
+          <w:cs/>
         </w:rPr>
         <w:lastRenderedPageBreak/>
         <w:drawing>
-          <wp:inline distT="0" distB="0" distL="0" distR="0" wp14:anchorId="60BFAD58" wp14:editId="54B46081">
+          <wp:inline distT="0" distB="0" distL="0" distR="0" wp14:anchorId="1C75F9CB" wp14:editId="1C9F067D">
             <wp:extent cx="5728970" cy="7162800"/>
             <wp:effectExtent l="0" t="0" r="5080" b="0"/>
-            <wp:docPr id="1841434771" name="Picture 6"/>
+            <wp:docPr id="1907766813" name="Picture 2"/>
             <wp:cNvGraphicFramePr>
               <a:graphicFrameLocks xmlns:a="http://schemas.openxmlformats.org/drawingml/2006/main" noChangeAspect="1"/>
             </wp:cNvGraphicFramePr>
@@ -16564,7 +16606,7 @@
               <a:graphicData uri="http://schemas.openxmlformats.org/drawingml/2006/picture">
                 <pic:pic xmlns:pic="http://schemas.openxmlformats.org/drawingml/2006/picture">
                   <pic:nvPicPr>
-                    <pic:cNvPr id="0" name="Picture 6"/>
+                    <pic:cNvPr id="0" name="Picture 2"/>
                     <pic:cNvPicPr>
                       <a:picLocks noChangeAspect="1" noChangeArrowheads="1"/>
                     </pic:cNvPicPr>
@@ -16605,7 +16647,7 @@
     <w:p>
       <w:pPr>
         <w:rPr>
-          <w:rFonts w:ascii="Tahoma" w:hAnsi="Tahoma" w:cs="Tahoma" w:hint="cs"/>
+          <w:rFonts w:ascii="Tahoma" w:hAnsi="Tahoma" w:cs="Tahoma"/>
           <w:sz w:val="28"/>
         </w:rPr>
       </w:pPr>
@@ -16639,18 +16681,27 @@
           <w:sz w:val="28"/>
         </w:rPr>
       </w:pPr>
+    </w:p>
+    <w:p>
+      <w:pPr>
+        <w:rPr>
+          <w:rFonts w:ascii="Tahoma" w:hAnsi="Tahoma" w:cs="Tahoma" w:hint="cs"/>
+          <w:sz w:val="28"/>
+        </w:rPr>
+      </w:pPr>
       <w:r>
         <w:rPr>
           <w:rFonts w:ascii="Tahoma" w:hAnsi="Tahoma" w:cs="Tahoma"/>
           <w:noProof/>
           <w:sz w:val="28"/>
+          <w:cs/>
         </w:rPr>
         <w:lastRenderedPageBreak/>
         <w:drawing>
-          <wp:inline distT="0" distB="0" distL="0" distR="0" wp14:anchorId="058A2928" wp14:editId="6B17D79E">
+          <wp:inline distT="0" distB="0" distL="0" distR="0" wp14:anchorId="3B0A7D32" wp14:editId="4A938246">
             <wp:extent cx="5728970" cy="7162800"/>
             <wp:effectExtent l="0" t="0" r="5080" b="0"/>
-            <wp:docPr id="1765733394" name="Picture 7"/>
+            <wp:docPr id="2071397173" name="Picture 3"/>
             <wp:cNvGraphicFramePr>
               <a:graphicFrameLocks xmlns:a="http://schemas.openxmlformats.org/drawingml/2006/main" noChangeAspect="1"/>
             </wp:cNvGraphicFramePr>
@@ -16658,7 +16709,7 @@
               <a:graphicData uri="http://schemas.openxmlformats.org/drawingml/2006/picture">
                 <pic:pic xmlns:pic="http://schemas.openxmlformats.org/drawingml/2006/picture">
                   <pic:nvPicPr>
-                    <pic:cNvPr id="0" name="Picture 7"/>
+                    <pic:cNvPr id="0" name="Picture 3"/>
                     <pic:cNvPicPr>
                       <a:picLocks noChangeAspect="1" noChangeArrowheads="1"/>
                     </pic:cNvPicPr>
@@ -16718,6 +16769,14 @@
         </w:rPr>
         <w:t>Use Case Diagram Home Page 3</w:t>
       </w:r>
+    </w:p>
+    <w:p>
+      <w:pPr>
+        <w:rPr>
+          <w:rFonts w:ascii="Tahoma" w:hAnsi="Tahoma" w:cs="Tahoma"/>
+          <w:sz w:val="28"/>
+        </w:rPr>
+      </w:pPr>
     </w:p>
     <w:p>
       <w:pPr>

</xml_diff>